<commit_message>
26221 Modified Base App (Not modified)
</commit_message>
<xml_diff>
--- a/AL/BaseApp/ContactCoverSheet.docx
+++ b/AL/BaseApp/ContactCoverSheet.docx
@@ -39,12 +39,12 @@
               <w:b/>
             </w:rPr>
             <w:alias w:val="#Nav: /TempSegmentLine/CoverSheetTxt"/>
-            <w:tag w:val="#Nav: Contact Cover Sheet/5085"/>
+            <w:tag w:val="#Nav: Contact_Cover_Sheet/5085"/>
             <w:id w:val="-1831674219"/>
             <w:placeholder>
               <w:docPart w:val="DefaultPlaceholder_-1854013440"/>
             </w:placeholder>
-            <w:dataBinding w:prefixMappings="xmlns:ns0='urn:microsoft-dynamics-nav/reports/Contact Cover Sheet/5085/'" w:xpath="/ns0:NavWordReportXmlPart[1]/ns0:TempSegmentLine[1]/ns0:CoverSheetTxt[1]" w:storeItemID="{C25F4BF8-EE03-47D1-9703-D1692DE68A9D}"/>
+            <w:dataBinding w:prefixMappings="xmlns:ns0='urn:microsoft-dynamics-nav/reports/Contact_Cover_Sheet/5085/'" w:xpath="/ns0:NavWordReportXmlPart[1]/ns0:TempSegmentLine[1]/ns0:CoverSheetTxt[1]" w:storeItemID="{C25F4BF8-EE03-47D1-9703-D1692DE68A9D}"/>
             <w:text/>
           </w:sdtPr>
           <w:sdtEndPr/>
@@ -125,12 +125,12 @@
               <w:szCs w:val="18"/>
             </w:rPr>
             <w:alias w:val="#Nav: /TempSegmentLine/ContactAddress1"/>
-            <w:tag w:val="#Nav: Contact Cover Sheet/5085"/>
+            <w:tag w:val="#Nav: Contact_Cover_Sheet/5085"/>
             <w:id w:val="-975841876"/>
             <w:placeholder>
               <w:docPart w:val="DefaultPlaceholder_-1854013440"/>
             </w:placeholder>
-            <w:dataBinding w:prefixMappings="xmlns:ns0='urn:microsoft-dynamics-nav/reports/Contact Cover Sheet/5085/'" w:xpath="/ns0:NavWordReportXmlPart[1]/ns0:TempSegmentLine[1]/ns0:ContactAddress1[1]" w:storeItemID="{C25F4BF8-EE03-47D1-9703-D1692DE68A9D}"/>
+            <w:dataBinding w:prefixMappings="xmlns:ns0='urn:microsoft-dynamics-nav/reports/Contact_Cover_Sheet/5085/'" w:xpath="/ns0:NavWordReportXmlPart[1]/ns0:TempSegmentLine[1]/ns0:ContactAddress1[1]" w:storeItemID="{C25F4BF8-EE03-47D1-9703-D1692DE68A9D}"/>
             <w:text/>
           </w:sdtPr>
           <w:sdtEndPr/>
@@ -169,12 +169,12 @@
               <w:szCs w:val="18"/>
             </w:rPr>
             <w:alias w:val="#Nav: /TempSegmentLine/CompanyAddress1"/>
-            <w:tag w:val="#Nav: Contact Cover Sheet/5085"/>
+            <w:tag w:val="#Nav: Contact_Cover_Sheet/5085"/>
             <w:id w:val="1788700179"/>
             <w:placeholder>
               <w:docPart w:val="DefaultPlaceholder_-1854013440"/>
             </w:placeholder>
-            <w:dataBinding w:prefixMappings="xmlns:ns0='urn:microsoft-dynamics-nav/reports/Contact Cover Sheet/5085/'" w:xpath="/ns0:NavWordReportXmlPart[1]/ns0:TempSegmentLine[1]/ns0:CompanyAddress1[1]" w:storeItemID="{C25F4BF8-EE03-47D1-9703-D1692DE68A9D}"/>
+            <w:dataBinding w:prefixMappings="xmlns:ns0='urn:microsoft-dynamics-nav/reports/Contact_Cover_Sheet/5085/'" w:xpath="/ns0:NavWordReportXmlPart[1]/ns0:TempSegmentLine[1]/ns0:CompanyAddress1[1]" w:storeItemID="{C25F4BF8-EE03-47D1-9703-D1692DE68A9D}"/>
             <w:text/>
           </w:sdtPr>
           <w:sdtEndPr/>
@@ -218,12 +218,12 @@
               <w:szCs w:val="18"/>
             </w:rPr>
             <w:alias w:val="#Nav: /TempSegmentLine/ContactAddress2"/>
-            <w:tag w:val="#Nav: Contact Cover Sheet/5085"/>
+            <w:tag w:val="#Nav: Contact_Cover_Sheet/5085"/>
             <w:id w:val="-1582369997"/>
             <w:placeholder>
               <w:docPart w:val="DefaultPlaceholder_-1854013440"/>
             </w:placeholder>
-            <w:dataBinding w:prefixMappings="xmlns:ns0='urn:microsoft-dynamics-nav/reports/Contact Cover Sheet/5085/'" w:xpath="/ns0:NavWordReportXmlPart[1]/ns0:TempSegmentLine[1]/ns0:ContactAddress2[1]" w:storeItemID="{C25F4BF8-EE03-47D1-9703-D1692DE68A9D}"/>
+            <w:dataBinding w:prefixMappings="xmlns:ns0='urn:microsoft-dynamics-nav/reports/Contact_Cover_Sheet/5085/'" w:xpath="/ns0:NavWordReportXmlPart[1]/ns0:TempSegmentLine[1]/ns0:ContactAddress2[1]" w:storeItemID="{C25F4BF8-EE03-47D1-9703-D1692DE68A9D}"/>
             <w:text/>
           </w:sdtPr>
           <w:sdtEndPr/>
@@ -261,12 +261,12 @@
               <w:szCs w:val="18"/>
             </w:rPr>
             <w:alias w:val="#Nav: /TempSegmentLine/CompanyAddress2"/>
-            <w:tag w:val="#Nav: Contact Cover Sheet/5085"/>
+            <w:tag w:val="#Nav: Contact_Cover_Sheet/5085"/>
             <w:id w:val="1129135779"/>
             <w:placeholder>
               <w:docPart w:val="DefaultPlaceholder_-1854013440"/>
             </w:placeholder>
-            <w:dataBinding w:prefixMappings="xmlns:ns0='urn:microsoft-dynamics-nav/reports/Contact Cover Sheet/5085/'" w:xpath="/ns0:NavWordReportXmlPart[1]/ns0:TempSegmentLine[1]/ns0:CompanyAddress2[1]" w:storeItemID="{C25F4BF8-EE03-47D1-9703-D1692DE68A9D}"/>
+            <w:dataBinding w:prefixMappings="xmlns:ns0='urn:microsoft-dynamics-nav/reports/Contact_Cover_Sheet/5085/'" w:xpath="/ns0:NavWordReportXmlPart[1]/ns0:TempSegmentLine[1]/ns0:CompanyAddress2[1]" w:storeItemID="{C25F4BF8-EE03-47D1-9703-D1692DE68A9D}"/>
             <w:text/>
           </w:sdtPr>
           <w:sdtEndPr/>
@@ -309,12 +309,12 @@
               <w:szCs w:val="18"/>
             </w:rPr>
             <w:alias w:val="#Nav: /TempSegmentLine/ContactAddress3"/>
-            <w:tag w:val="#Nav: Contact Cover Sheet/5085"/>
+            <w:tag w:val="#Nav: Contact_Cover_Sheet/5085"/>
             <w:id w:val="1468934028"/>
             <w:placeholder>
               <w:docPart w:val="DefaultPlaceholder_-1854013440"/>
             </w:placeholder>
-            <w:dataBinding w:prefixMappings="xmlns:ns0='urn:microsoft-dynamics-nav/reports/Contact Cover Sheet/5085/'" w:xpath="/ns0:NavWordReportXmlPart[1]/ns0:TempSegmentLine[1]/ns0:ContactAddress3[1]" w:storeItemID="{C25F4BF8-EE03-47D1-9703-D1692DE68A9D}"/>
+            <w:dataBinding w:prefixMappings="xmlns:ns0='urn:microsoft-dynamics-nav/reports/Contact_Cover_Sheet/5085/'" w:xpath="/ns0:NavWordReportXmlPart[1]/ns0:TempSegmentLine[1]/ns0:ContactAddress3[1]" w:storeItemID="{C25F4BF8-EE03-47D1-9703-D1692DE68A9D}"/>
             <w:text/>
           </w:sdtPr>
           <w:sdtEndPr/>
@@ -352,12 +352,12 @@
               <w:szCs w:val="18"/>
             </w:rPr>
             <w:alias w:val="#Nav: /TempSegmentLine/CompanyAddress3"/>
-            <w:tag w:val="#Nav: Contact Cover Sheet/5085"/>
+            <w:tag w:val="#Nav: Contact_Cover_Sheet/5085"/>
             <w:id w:val="-2013138256"/>
             <w:placeholder>
               <w:docPart w:val="DefaultPlaceholder_-1854013440"/>
             </w:placeholder>
-            <w:dataBinding w:prefixMappings="xmlns:ns0='urn:microsoft-dynamics-nav/reports/Contact Cover Sheet/5085/'" w:xpath="/ns0:NavWordReportXmlPart[1]/ns0:TempSegmentLine[1]/ns0:CompanyAddress3[1]" w:storeItemID="{C25F4BF8-EE03-47D1-9703-D1692DE68A9D}"/>
+            <w:dataBinding w:prefixMappings="xmlns:ns0='urn:microsoft-dynamics-nav/reports/Contact_Cover_Sheet/5085/'" w:xpath="/ns0:NavWordReportXmlPart[1]/ns0:TempSegmentLine[1]/ns0:CompanyAddress3[1]" w:storeItemID="{C25F4BF8-EE03-47D1-9703-D1692DE68A9D}"/>
             <w:text/>
           </w:sdtPr>
           <w:sdtEndPr/>
@@ -400,12 +400,12 @@
               <w:szCs w:val="18"/>
             </w:rPr>
             <w:alias w:val="#Nav: /TempSegmentLine/ContactAddress4"/>
-            <w:tag w:val="#Nav: Contact Cover Sheet/5085"/>
+            <w:tag w:val="#Nav: Contact_Cover_Sheet/5085"/>
             <w:id w:val="1827938424"/>
             <w:placeholder>
               <w:docPart w:val="DefaultPlaceholder_-1854013440"/>
             </w:placeholder>
-            <w:dataBinding w:prefixMappings="xmlns:ns0='urn:microsoft-dynamics-nav/reports/Contact Cover Sheet/5085/'" w:xpath="/ns0:NavWordReportXmlPart[1]/ns0:TempSegmentLine[1]/ns0:ContactAddress4[1]" w:storeItemID="{C25F4BF8-EE03-47D1-9703-D1692DE68A9D}"/>
+            <w:dataBinding w:prefixMappings="xmlns:ns0='urn:microsoft-dynamics-nav/reports/Contact_Cover_Sheet/5085/'" w:xpath="/ns0:NavWordReportXmlPart[1]/ns0:TempSegmentLine[1]/ns0:ContactAddress4[1]" w:storeItemID="{C25F4BF8-EE03-47D1-9703-D1692DE68A9D}"/>
             <w:text/>
           </w:sdtPr>
           <w:sdtEndPr/>
@@ -443,12 +443,12 @@
               <w:szCs w:val="18"/>
             </w:rPr>
             <w:alias w:val="#Nav: /TempSegmentLine/CompanyAddress4"/>
-            <w:tag w:val="#Nav: Contact Cover Sheet/5085"/>
+            <w:tag w:val="#Nav: Contact_Cover_Sheet/5085"/>
             <w:id w:val="-922491049"/>
             <w:placeholder>
               <w:docPart w:val="DefaultPlaceholder_-1854013440"/>
             </w:placeholder>
-            <w:dataBinding w:prefixMappings="xmlns:ns0='urn:microsoft-dynamics-nav/reports/Contact Cover Sheet/5085/'" w:xpath="/ns0:NavWordReportXmlPart[1]/ns0:TempSegmentLine[1]/ns0:CompanyAddress4[1]" w:storeItemID="{C25F4BF8-EE03-47D1-9703-D1692DE68A9D}"/>
+            <w:dataBinding w:prefixMappings="xmlns:ns0='urn:microsoft-dynamics-nav/reports/Contact_Cover_Sheet/5085/'" w:xpath="/ns0:NavWordReportXmlPart[1]/ns0:TempSegmentLine[1]/ns0:CompanyAddress4[1]" w:storeItemID="{C25F4BF8-EE03-47D1-9703-D1692DE68A9D}"/>
             <w:text/>
           </w:sdtPr>
           <w:sdtEndPr/>
@@ -491,12 +491,12 @@
               <w:szCs w:val="18"/>
             </w:rPr>
             <w:alias w:val="#Nav: /TempSegmentLine/ContactAddress5"/>
-            <w:tag w:val="#Nav: Contact Cover Sheet/5085"/>
+            <w:tag w:val="#Nav: Contact_Cover_Sheet/5085"/>
             <w:id w:val="-95569079"/>
             <w:placeholder>
               <w:docPart w:val="DefaultPlaceholder_-1854013440"/>
             </w:placeholder>
-            <w:dataBinding w:prefixMappings="xmlns:ns0='urn:microsoft-dynamics-nav/reports/Contact Cover Sheet/5085/'" w:xpath="/ns0:NavWordReportXmlPart[1]/ns0:TempSegmentLine[1]/ns0:ContactAddress5[1]" w:storeItemID="{C25F4BF8-EE03-47D1-9703-D1692DE68A9D}"/>
+            <w:dataBinding w:prefixMappings="xmlns:ns0='urn:microsoft-dynamics-nav/reports/Contact_Cover_Sheet/5085/'" w:xpath="/ns0:NavWordReportXmlPart[1]/ns0:TempSegmentLine[1]/ns0:ContactAddress5[1]" w:storeItemID="{C25F4BF8-EE03-47D1-9703-D1692DE68A9D}"/>
             <w:text/>
           </w:sdtPr>
           <w:sdtEndPr/>
@@ -534,12 +534,12 @@
               <w:szCs w:val="18"/>
             </w:rPr>
             <w:alias w:val="#Nav: /TempSegmentLine/CompanyAddress5"/>
-            <w:tag w:val="#Nav: Contact Cover Sheet/5085"/>
+            <w:tag w:val="#Nav: Contact_Cover_Sheet/5085"/>
             <w:id w:val="1898400516"/>
             <w:placeholder>
               <w:docPart w:val="DefaultPlaceholder_-1854013440"/>
             </w:placeholder>
-            <w:dataBinding w:prefixMappings="xmlns:ns0='urn:microsoft-dynamics-nav/reports/Contact Cover Sheet/5085/'" w:xpath="/ns0:NavWordReportXmlPart[1]/ns0:TempSegmentLine[1]/ns0:CompanyAddress5[1]" w:storeItemID="{C25F4BF8-EE03-47D1-9703-D1692DE68A9D}"/>
+            <w:dataBinding w:prefixMappings="xmlns:ns0='urn:microsoft-dynamics-nav/reports/Contact_Cover_Sheet/5085/'" w:xpath="/ns0:NavWordReportXmlPart[1]/ns0:TempSegmentLine[1]/ns0:CompanyAddress5[1]" w:storeItemID="{C25F4BF8-EE03-47D1-9703-D1692DE68A9D}"/>
             <w:text/>
           </w:sdtPr>
           <w:sdtEndPr/>
@@ -582,12 +582,12 @@
               <w:szCs w:val="18"/>
             </w:rPr>
             <w:alias w:val="#Nav: /TempSegmentLine/ContactAddress6"/>
-            <w:tag w:val="#Nav: Contact Cover Sheet/5085"/>
+            <w:tag w:val="#Nav: Contact_Cover_Sheet/5085"/>
             <w:id w:val="1263880046"/>
             <w:placeholder>
               <w:docPart w:val="DefaultPlaceholder_-1854013440"/>
             </w:placeholder>
-            <w:dataBinding w:prefixMappings="xmlns:ns0='urn:microsoft-dynamics-nav/reports/Contact Cover Sheet/5085/'" w:xpath="/ns0:NavWordReportXmlPart[1]/ns0:TempSegmentLine[1]/ns0:ContactAddress6[1]" w:storeItemID="{C25F4BF8-EE03-47D1-9703-D1692DE68A9D}"/>
+            <w:dataBinding w:prefixMappings="xmlns:ns0='urn:microsoft-dynamics-nav/reports/Contact_Cover_Sheet/5085/'" w:xpath="/ns0:NavWordReportXmlPart[1]/ns0:TempSegmentLine[1]/ns0:ContactAddress6[1]" w:storeItemID="{C25F4BF8-EE03-47D1-9703-D1692DE68A9D}"/>
             <w:text/>
           </w:sdtPr>
           <w:sdtEndPr/>
@@ -625,12 +625,12 @@
               <w:szCs w:val="18"/>
             </w:rPr>
             <w:alias w:val="#Nav: /TempSegmentLine/CompanyAddress6"/>
-            <w:tag w:val="#Nav: Contact Cover Sheet/5085"/>
+            <w:tag w:val="#Nav: Contact_Cover_Sheet/5085"/>
             <w:id w:val="1034534063"/>
             <w:placeholder>
               <w:docPart w:val="DefaultPlaceholder_-1854013440"/>
             </w:placeholder>
-            <w:dataBinding w:prefixMappings="xmlns:ns0='urn:microsoft-dynamics-nav/reports/Contact Cover Sheet/5085/'" w:xpath="/ns0:NavWordReportXmlPart[1]/ns0:TempSegmentLine[1]/ns0:CompanyAddress6[1]" w:storeItemID="{C25F4BF8-EE03-47D1-9703-D1692DE68A9D}"/>
+            <w:dataBinding w:prefixMappings="xmlns:ns0='urn:microsoft-dynamics-nav/reports/Contact_Cover_Sheet/5085/'" w:xpath="/ns0:NavWordReportXmlPart[1]/ns0:TempSegmentLine[1]/ns0:CompanyAddress6[1]" w:storeItemID="{C25F4BF8-EE03-47D1-9703-D1692DE68A9D}"/>
             <w:text/>
           </w:sdtPr>
           <w:sdtEndPr/>
@@ -674,12 +674,12 @@
               <w:szCs w:val="18"/>
             </w:rPr>
             <w:alias w:val="#Nav: /TempSegmentLine/ContactAddress7"/>
-            <w:tag w:val="#Nav: Contact Cover Sheet/5085"/>
+            <w:tag w:val="#Nav: Contact_Cover_Sheet/5085"/>
             <w:id w:val="-1665843283"/>
             <w:placeholder>
               <w:docPart w:val="DefaultPlaceholder_-1854013440"/>
             </w:placeholder>
-            <w:dataBinding w:prefixMappings="xmlns:ns0='urn:microsoft-dynamics-nav/reports/Contact Cover Sheet/5085/'" w:xpath="/ns0:NavWordReportXmlPart[1]/ns0:TempSegmentLine[1]/ns0:ContactAddress7[1]" w:storeItemID="{C25F4BF8-EE03-47D1-9703-D1692DE68A9D}"/>
+            <w:dataBinding w:prefixMappings="xmlns:ns0='urn:microsoft-dynamics-nav/reports/Contact_Cover_Sheet/5085/'" w:xpath="/ns0:NavWordReportXmlPart[1]/ns0:TempSegmentLine[1]/ns0:ContactAddress7[1]" w:storeItemID="{C25F4BF8-EE03-47D1-9703-D1692DE68A9D}"/>
             <w:text/>
           </w:sdtPr>
           <w:sdtEndPr/>
@@ -721,12 +721,12 @@
               <w:szCs w:val="18"/>
             </w:rPr>
             <w:alias w:val="#Nav: /TempSegmentLine/PhoneNoTxt"/>
-            <w:tag w:val="#Nav: Contact Cover Sheet/5085"/>
+            <w:tag w:val="#Nav: Contact_Cover_Sheet/5085"/>
             <w:id w:val="2135906345"/>
             <w:placeholder>
               <w:docPart w:val="DefaultPlaceholder_-1854013440"/>
             </w:placeholder>
-            <w:dataBinding w:prefixMappings="xmlns:ns0='urn:microsoft-dynamics-nav/reports/Contact Cover Sheet/5085/'" w:xpath="/ns0:NavWordReportXmlPart[1]/ns0:TempSegmentLine[1]/ns0:PhoneNoTxt[1]" w:storeItemID="{C25F4BF8-EE03-47D1-9703-D1692DE68A9D}"/>
+            <w:dataBinding w:prefixMappings="xmlns:ns0='urn:microsoft-dynamics-nav/reports/Contact_Cover_Sheet/5085/'" w:xpath="/ns0:NavWordReportXmlPart[1]/ns0:TempSegmentLine[1]/ns0:PhoneNoTxt[1]" w:storeItemID="{C25F4BF8-EE03-47D1-9703-D1692DE68A9D}"/>
             <w:text/>
           </w:sdtPr>
           <w:sdtEndPr/>
@@ -768,12 +768,12 @@
               <w:szCs w:val="18"/>
             </w:rPr>
             <w:alias w:val="#Nav: /TempSegmentLine/CompanyInformationPhoneNo"/>
-            <w:tag w:val="#Nav: Contact Cover Sheet/5085"/>
+            <w:tag w:val="#Nav: Contact_Cover_Sheet/5085"/>
             <w:id w:val="1232887581"/>
             <w:placeholder>
               <w:docPart w:val="DefaultPlaceholder_-1854013440"/>
             </w:placeholder>
-            <w:dataBinding w:prefixMappings="xmlns:ns0='urn:microsoft-dynamics-nav/reports/Contact Cover Sheet/5085/'" w:xpath="/ns0:NavWordReportXmlPart[1]/ns0:TempSegmentLine[1]/ns0:CompanyInformationPhoneNo[1]" w:storeItemID="{C25F4BF8-EE03-47D1-9703-D1692DE68A9D}"/>
+            <w:dataBinding w:prefixMappings="xmlns:ns0='urn:microsoft-dynamics-nav/reports/Contact_Cover_Sheet/5085/'" w:xpath="/ns0:NavWordReportXmlPart[1]/ns0:TempSegmentLine[1]/ns0:CompanyInformationPhoneNo[1]" w:storeItemID="{C25F4BF8-EE03-47D1-9703-D1692DE68A9D}"/>
             <w:text/>
           </w:sdtPr>
           <w:sdtEndPr/>
@@ -820,12 +820,12 @@
               <w:szCs w:val="18"/>
             </w:rPr>
             <w:alias w:val="#Nav: /TempSegmentLine/ContactAddress8"/>
-            <w:tag w:val="#Nav: Contact Cover Sheet/5085"/>
+            <w:tag w:val="#Nav: Contact_Cover_Sheet/5085"/>
             <w:id w:val="-483164172"/>
             <w:placeholder>
               <w:docPart w:val="DefaultPlaceholder_-1854013440"/>
             </w:placeholder>
-            <w:dataBinding w:prefixMappings="xmlns:ns0='urn:microsoft-dynamics-nav/reports/Contact Cover Sheet/5085/'" w:xpath="/ns0:NavWordReportXmlPart[1]/ns0:TempSegmentLine[1]/ns0:ContactAddress8[1]" w:storeItemID="{C25F4BF8-EE03-47D1-9703-D1692DE68A9D}"/>
+            <w:dataBinding w:prefixMappings="xmlns:ns0='urn:microsoft-dynamics-nav/reports/Contact_Cover_Sheet/5085/'" w:xpath="/ns0:NavWordReportXmlPart[1]/ns0:TempSegmentLine[1]/ns0:ContactAddress8[1]" w:storeItemID="{C25F4BF8-EE03-47D1-9703-D1692DE68A9D}"/>
             <w:text/>
           </w:sdtPr>
           <w:sdtEndPr/>
@@ -867,12 +867,12 @@
               <w:szCs w:val="18"/>
             </w:rPr>
             <w:alias w:val="#Nav: /TempSegmentLine/FaxNoTxt"/>
-            <w:tag w:val="#Nav: Contact Cover Sheet/5085"/>
+            <w:tag w:val="#Nav: Contact_Cover_Sheet/5085"/>
             <w:id w:val="-2066086603"/>
             <w:placeholder>
               <w:docPart w:val="DefaultPlaceholder_-1854013440"/>
             </w:placeholder>
-            <w:dataBinding w:prefixMappings="xmlns:ns0='urn:microsoft-dynamics-nav/reports/Contact Cover Sheet/5085/'" w:xpath="/ns0:NavWordReportXmlPart[1]/ns0:TempSegmentLine[1]/ns0:FaxNoTxt[1]" w:storeItemID="{C25F4BF8-EE03-47D1-9703-D1692DE68A9D}"/>
+            <w:dataBinding w:prefixMappings="xmlns:ns0='urn:microsoft-dynamics-nav/reports/Contact_Cover_Sheet/5085/'" w:xpath="/ns0:NavWordReportXmlPart[1]/ns0:TempSegmentLine[1]/ns0:FaxNoTxt[1]" w:storeItemID="{C25F4BF8-EE03-47D1-9703-D1692DE68A9D}"/>
             <w:text/>
           </w:sdtPr>
           <w:sdtEndPr/>
@@ -915,12 +915,12 @@
               <w:szCs w:val="18"/>
             </w:rPr>
             <w:alias w:val="#Nav: /TempSegmentLine/CompanyInformationFaxNo"/>
-            <w:tag w:val="#Nav: Contact Cover Sheet/5085"/>
+            <w:tag w:val="#Nav: Contact_Cover_Sheet/5085"/>
             <w:id w:val="731281081"/>
             <w:placeholder>
               <w:docPart w:val="DefaultPlaceholder_-1854013440"/>
             </w:placeholder>
-            <w:dataBinding w:prefixMappings="xmlns:ns0='urn:microsoft-dynamics-nav/reports/Contact Cover Sheet/5085/'" w:xpath="/ns0:NavWordReportXmlPart[1]/ns0:TempSegmentLine[1]/ns0:CompanyInformationFaxNo[1]" w:storeItemID="{C25F4BF8-EE03-47D1-9703-D1692DE68A9D}"/>
+            <w:dataBinding w:prefixMappings="xmlns:ns0='urn:microsoft-dynamics-nav/reports/Contact_Cover_Sheet/5085/'" w:xpath="/ns0:NavWordReportXmlPart[1]/ns0:TempSegmentLine[1]/ns0:CompanyInformationFaxNo[1]" w:storeItemID="{C25F4BF8-EE03-47D1-9703-D1692DE68A9D}"/>
             <w:text/>
           </w:sdtPr>
           <w:sdtEndPr/>
@@ -985,12 +985,12 @@
               <w:szCs w:val="18"/>
             </w:rPr>
             <w:alias w:val="#Nav: /TempSegmentLine/VATRegNoTxt"/>
-            <w:tag w:val="#Nav: Contact Cover Sheet/5085"/>
+            <w:tag w:val="#Nav: Contact_Cover_Sheet/5085"/>
             <w:id w:val="317081825"/>
             <w:placeholder>
               <w:docPart w:val="DefaultPlaceholder_-1854013440"/>
             </w:placeholder>
-            <w:dataBinding w:prefixMappings="xmlns:ns0='urn:microsoft-dynamics-nav/reports/Contact Cover Sheet/5085/'" w:xpath="/ns0:NavWordReportXmlPart[1]/ns0:TempSegmentLine[1]/ns0:VATRegNoTxt[1]" w:storeItemID="{C25F4BF8-EE03-47D1-9703-D1692DE68A9D}"/>
+            <w:dataBinding w:prefixMappings="xmlns:ns0='urn:microsoft-dynamics-nav/reports/Contact_Cover_Sheet/5085/'" w:xpath="/ns0:NavWordReportXmlPart[1]/ns0:TempSegmentLine[1]/ns0:VATRegNoTxt[1]" w:storeItemID="{C25F4BF8-EE03-47D1-9703-D1692DE68A9D}"/>
             <w:text/>
           </w:sdtPr>
           <w:sdtEndPr/>
@@ -1033,12 +1033,12 @@
               <w:szCs w:val="18"/>
             </w:rPr>
             <w:alias w:val="#Nav: /TempSegmentLine/CompanyInformationVATRegNo"/>
-            <w:tag w:val="#Nav: Contact Cover Sheet/5085"/>
+            <w:tag w:val="#Nav: Contact_Cover_Sheet/5085"/>
             <w:id w:val="-92169178"/>
             <w:placeholder>
               <w:docPart w:val="DefaultPlaceholder_-1854013440"/>
             </w:placeholder>
-            <w:dataBinding w:prefixMappings="xmlns:ns0='urn:microsoft-dynamics-nav/reports/Contact Cover Sheet/5085/'" w:xpath="/ns0:NavWordReportXmlPart[1]/ns0:TempSegmentLine[1]/ns0:CompanyInformationVATRegNo[1]" w:storeItemID="{C25F4BF8-EE03-47D1-9703-D1692DE68A9D}"/>
+            <w:dataBinding w:prefixMappings="xmlns:ns0='urn:microsoft-dynamics-nav/reports/Contact_Cover_Sheet/5085/'" w:xpath="/ns0:NavWordReportXmlPart[1]/ns0:TempSegmentLine[1]/ns0:CompanyInformationVATRegNo[1]" w:storeItemID="{C25F4BF8-EE03-47D1-9703-D1692DE68A9D}"/>
             <w:text/>
           </w:sdtPr>
           <w:sdtEndPr/>
@@ -1103,12 +1103,12 @@
               <w:szCs w:val="18"/>
             </w:rPr>
             <w:alias w:val="#Nav: /TempSegmentLine/GiroNoTxt"/>
-            <w:tag w:val="#Nav: Contact Cover Sheet/5085"/>
+            <w:tag w:val="#Nav: Contact_Cover_Sheet/5085"/>
             <w:id w:val="567692443"/>
             <w:placeholder>
               <w:docPart w:val="DefaultPlaceholder_-1854013440"/>
             </w:placeholder>
-            <w:dataBinding w:prefixMappings="xmlns:ns0='urn:microsoft-dynamics-nav/reports/Contact Cover Sheet/5085/'" w:xpath="/ns0:NavWordReportXmlPart[1]/ns0:TempSegmentLine[1]/ns0:GiroNoTxt[1]" w:storeItemID="{C25F4BF8-EE03-47D1-9703-D1692DE68A9D}"/>
+            <w:dataBinding w:prefixMappings="xmlns:ns0='urn:microsoft-dynamics-nav/reports/Contact_Cover_Sheet/5085/'" w:xpath="/ns0:NavWordReportXmlPart[1]/ns0:TempSegmentLine[1]/ns0:GiroNoTxt[1]" w:storeItemID="{C25F4BF8-EE03-47D1-9703-D1692DE68A9D}"/>
             <w:text/>
           </w:sdtPr>
           <w:sdtEndPr/>
@@ -1151,12 +1151,12 @@
               <w:szCs w:val="18"/>
             </w:rPr>
             <w:alias w:val="#Nav: /TempSegmentLine/CompanyInformationGiroNo"/>
-            <w:tag w:val="#Nav: Contact Cover Sheet/5085"/>
+            <w:tag w:val="#Nav: Contact_Cover_Sheet/5085"/>
             <w:id w:val="-1416316414"/>
             <w:placeholder>
               <w:docPart w:val="DefaultPlaceholder_-1854013440"/>
             </w:placeholder>
-            <w:dataBinding w:prefixMappings="xmlns:ns0='urn:microsoft-dynamics-nav/reports/Contact Cover Sheet/5085/'" w:xpath="/ns0:NavWordReportXmlPart[1]/ns0:TempSegmentLine[1]/ns0:CompanyInformationGiroNo[1]" w:storeItemID="{C25F4BF8-EE03-47D1-9703-D1692DE68A9D}"/>
+            <w:dataBinding w:prefixMappings="xmlns:ns0='urn:microsoft-dynamics-nav/reports/Contact_Cover_Sheet/5085/'" w:xpath="/ns0:NavWordReportXmlPart[1]/ns0:TempSegmentLine[1]/ns0:CompanyInformationGiroNo[1]" w:storeItemID="{C25F4BF8-EE03-47D1-9703-D1692DE68A9D}"/>
             <w:text/>
           </w:sdtPr>
           <w:sdtEndPr/>
@@ -1221,12 +1221,12 @@
               <w:szCs w:val="18"/>
             </w:rPr>
             <w:alias w:val="#Nav: /TempSegmentLine/BankTxt"/>
-            <w:tag w:val="#Nav: Contact Cover Sheet/5085"/>
+            <w:tag w:val="#Nav: Contact_Cover_Sheet/5085"/>
             <w:id w:val="450298543"/>
             <w:placeholder>
               <w:docPart w:val="DefaultPlaceholder_-1854013440"/>
             </w:placeholder>
-            <w:dataBinding w:prefixMappings="xmlns:ns0='urn:microsoft-dynamics-nav/reports/Contact Cover Sheet/5085/'" w:xpath="/ns0:NavWordReportXmlPart[1]/ns0:TempSegmentLine[1]/ns0:BankTxt[1]" w:storeItemID="{C25F4BF8-EE03-47D1-9703-D1692DE68A9D}"/>
+            <w:dataBinding w:prefixMappings="xmlns:ns0='urn:microsoft-dynamics-nav/reports/Contact_Cover_Sheet/5085/'" w:xpath="/ns0:NavWordReportXmlPart[1]/ns0:TempSegmentLine[1]/ns0:BankTxt[1]" w:storeItemID="{C25F4BF8-EE03-47D1-9703-D1692DE68A9D}"/>
             <w:text/>
           </w:sdtPr>
           <w:sdtEndPr/>
@@ -1269,12 +1269,12 @@
               <w:szCs w:val="18"/>
             </w:rPr>
             <w:alias w:val="#Nav: /TempSegmentLine/CompanyInformationBankName"/>
-            <w:tag w:val="#Nav: Contact Cover Sheet/5085"/>
+            <w:tag w:val="#Nav: Contact_Cover_Sheet/5085"/>
             <w:id w:val="1130212390"/>
             <w:placeholder>
               <w:docPart w:val="DefaultPlaceholder_-1854013440"/>
             </w:placeholder>
-            <w:dataBinding w:prefixMappings="xmlns:ns0='urn:microsoft-dynamics-nav/reports/Contact Cover Sheet/5085/'" w:xpath="/ns0:NavWordReportXmlPart[1]/ns0:TempSegmentLine[1]/ns0:CompanyInformationBankName[1]" w:storeItemID="{C25F4BF8-EE03-47D1-9703-D1692DE68A9D}"/>
+            <w:dataBinding w:prefixMappings="xmlns:ns0='urn:microsoft-dynamics-nav/reports/Contact_Cover_Sheet/5085/'" w:xpath="/ns0:NavWordReportXmlPart[1]/ns0:TempSegmentLine[1]/ns0:CompanyInformationBankName[1]" w:storeItemID="{C25F4BF8-EE03-47D1-9703-D1692DE68A9D}"/>
             <w:text/>
           </w:sdtPr>
           <w:sdtEndPr/>
@@ -1339,12 +1339,12 @@
               <w:szCs w:val="18"/>
             </w:rPr>
             <w:alias w:val="#Nav: /TempSegmentLine/BankAccountTxt"/>
-            <w:tag w:val="#Nav: Contact Cover Sheet/5085"/>
+            <w:tag w:val="#Nav: Contact_Cover_Sheet/5085"/>
             <w:id w:val="1003551942"/>
             <w:placeholder>
               <w:docPart w:val="DefaultPlaceholder_-1854013440"/>
             </w:placeholder>
-            <w:dataBinding w:prefixMappings="xmlns:ns0='urn:microsoft-dynamics-nav/reports/Contact Cover Sheet/5085/'" w:xpath="/ns0:NavWordReportXmlPart[1]/ns0:TempSegmentLine[1]/ns0:BankAccountTxt[1]" w:storeItemID="{C25F4BF8-EE03-47D1-9703-D1692DE68A9D}"/>
+            <w:dataBinding w:prefixMappings="xmlns:ns0='urn:microsoft-dynamics-nav/reports/Contact_Cover_Sheet/5085/'" w:xpath="/ns0:NavWordReportXmlPart[1]/ns0:TempSegmentLine[1]/ns0:BankAccountTxt[1]" w:storeItemID="{C25F4BF8-EE03-47D1-9703-D1692DE68A9D}"/>
             <w:text/>
           </w:sdtPr>
           <w:sdtEndPr/>
@@ -1387,12 +1387,12 @@
               <w:szCs w:val="18"/>
             </w:rPr>
             <w:alias w:val="#Nav: /TempSegmentLine/CompanyInformationBankAccountNo"/>
-            <w:tag w:val="#Nav: Contact Cover Sheet/5085"/>
+            <w:tag w:val="#Nav: Contact_Cover_Sheet/5085"/>
             <w:id w:val="-2092924659"/>
             <w:placeholder>
               <w:docPart w:val="DefaultPlaceholder_-1854013440"/>
             </w:placeholder>
-            <w:dataBinding w:prefixMappings="xmlns:ns0='urn:microsoft-dynamics-nav/reports/Contact Cover Sheet/5085/'" w:xpath="/ns0:NavWordReportXmlPart[1]/ns0:TempSegmentLine[1]/ns0:CompanyInformationBankAccountNo[1]" w:storeItemID="{C25F4BF8-EE03-47D1-9703-D1692DE68A9D}"/>
+            <w:dataBinding w:prefixMappings="xmlns:ns0='urn:microsoft-dynamics-nav/reports/Contact_Cover_Sheet/5085/'" w:xpath="/ns0:NavWordReportXmlPart[1]/ns0:TempSegmentLine[1]/ns0:CompanyInformationBankAccountNo[1]" w:storeItemID="{C25F4BF8-EE03-47D1-9703-D1692DE68A9D}"/>
             <w:text/>
           </w:sdtPr>
           <w:sdtEndPr/>
@@ -1511,12 +1511,12 @@
               <w:szCs w:val="18"/>
             </w:rPr>
             <w:alias w:val="#Nav: /TempSegmentLine/Document_Date"/>
-            <w:tag w:val="#Nav: Contact Cover Sheet/5085"/>
+            <w:tag w:val="#Nav: Contact_Cover_Sheet/5085"/>
             <w:id w:val="611407512"/>
             <w:placeholder>
               <w:docPart w:val="DefaultPlaceholder_-1854013440"/>
             </w:placeholder>
-            <w:dataBinding w:prefixMappings="xmlns:ns0='urn:microsoft-dynamics-nav/reports/Contact Cover Sheet/5085/'" w:xpath="/ns0:NavWordReportXmlPart[1]/ns0:TempSegmentLine[1]/ns0:Document_Date[1]" w:storeItemID="{C25F4BF8-EE03-47D1-9703-D1692DE68A9D}"/>
+            <w:dataBinding w:prefixMappings="xmlns:ns0='urn:microsoft-dynamics-nav/reports/Contact_Cover_Sheet/5085/'" w:xpath="/ns0:NavWordReportXmlPart[1]/ns0:TempSegmentLine[1]/ns0:Document_Date[1]" w:storeItemID="{C25F4BF8-EE03-47D1-9703-D1692DE68A9D}"/>
             <w:text/>
           </w:sdtPr>
           <w:sdtEndPr/>
@@ -1650,12 +1650,12 @@
               <w:szCs w:val="18"/>
             </w:rPr>
             <w:alias w:val="#Nav: /TempSegmentLine/BestRegardsTxt"/>
-            <w:tag w:val="#Nav: Contact Cover Sheet/5085"/>
+            <w:tag w:val="#Nav: Contact_Cover_Sheet/5085"/>
             <w:id w:val="-1438669787"/>
             <w:placeholder>
               <w:docPart w:val="DefaultPlaceholder_-1854013440"/>
             </w:placeholder>
-            <w:dataBinding w:prefixMappings="xmlns:ns0='urn:microsoft-dynamics-nav/reports/Contact Cover Sheet/5085/'" w:xpath="/ns0:NavWordReportXmlPart[1]/ns0:TempSegmentLine[1]/ns0:BestRegardsTxt[1]" w:storeItemID="{C25F4BF8-EE03-47D1-9703-D1692DE68A9D}"/>
+            <w:dataBinding w:prefixMappings="xmlns:ns0='urn:microsoft-dynamics-nav/reports/Contact_Cover_Sheet/5085/'" w:xpath="/ns0:NavWordReportXmlPart[1]/ns0:TempSegmentLine[1]/ns0:BestRegardsTxt[1]" w:storeItemID="{C25F4BF8-EE03-47D1-9703-D1692DE68A9D}"/>
             <w:text/>
           </w:sdtPr>
           <w:sdtEndPr/>
@@ -1704,12 +1704,12 @@
               <w:szCs w:val="18"/>
             </w:rPr>
             <w:alias w:val="#Nav: /TempSegmentLine/CompanyAddress1"/>
-            <w:tag w:val="#Nav: Contact Cover Sheet/5085"/>
+            <w:tag w:val="#Nav: Contact_Cover_Sheet/5085"/>
             <w:id w:val="-1637636952"/>
             <w:placeholder>
               <w:docPart w:val="9E74EBA054884D09829AC435D6E2D0D1"/>
             </w:placeholder>
-            <w:dataBinding w:prefixMappings="xmlns:ns0='urn:microsoft-dynamics-nav/reports/Contact Cover Sheet/5085/'" w:xpath="/ns0:NavWordReportXmlPart[1]/ns0:TempSegmentLine[1]/ns0:CompanyAddress1[1]" w:storeItemID="{C25F4BF8-EE03-47D1-9703-D1692DE68A9D}"/>
+            <w:dataBinding w:prefixMappings="xmlns:ns0='urn:microsoft-dynamics-nav/reports/Contact_Cover_Sheet/5085/'" w:xpath="/ns0:NavWordReportXmlPart[1]/ns0:TempSegmentLine[1]/ns0:CompanyAddress1[1]" w:storeItemID="{C25F4BF8-EE03-47D1-9703-D1692DE68A9D}"/>
             <w:text/>
           </w:sdtPr>
           <w:sdtEndPr/>
@@ -3257,7 +3257,7 @@
 
 <file path=customXML/item2.xml>��< ? x m l   v e r s i o n = " 1 . 0 "   e n c o d i n g = " u t f - 1 6 " ? >   
- < N a v W o r d R e p o r t X m l P a r t   x m l n s = " u r n : m i c r o s o f t - d y n a m i c s - n a v / r e p o r t s / C o n t a c t   C o v e r   S h e e t / 5 0 8 5 / " > + < N a v W o r d R e p o r t X m l P a r t   x m l n s = " u r n : m i c r o s o f t - d y n a m i c s - n a v / r e p o r t s / C o n t a c t _ C o v e r _ S h e e t / 5 0 8 5 / " >   
      < S e g m e n t _ H e a d e r >   

</xml_diff>